<commit_message>
Objektni dizajn - update
</commit_message>
<xml_diff>
--- a/Za predaju/Objektni dizajn/Objektni dizajn.docx
+++ b/Za predaju/Objektni dizajn/Objektni dizajn.docx
@@ -2439,6 +2439,25 @@
         </w:rPr>
         <w:t>.</w:t>
       </w:r>
+      <w:r>
+        <w:rPr>
+          <w:noProof/>
+          <w:sz w:val="24"/>
+          <w:szCs w:val="24"/>
+        </w:rPr>
+        <w:t xml:space="preserve"> </w:t>
+      </w:r>
+      <w:hyperlink r:id="rId13" w:history="1">
+        <w:r>
+          <w:rPr>
+            <w:rStyle w:val="Hyperlink"/>
+            <w:noProof/>
+            <w:sz w:val="24"/>
+            <w:szCs w:val="24"/>
+          </w:rPr>
+          <w:t>Slika.</w:t>
+        </w:r>
+      </w:hyperlink>
     </w:p>
     <w:p>
       <w:pPr>
@@ -2451,13 +2470,14 @@
       <w:r>
         <w:rPr>
           <w:noProof/>
+          <w:lang w:val="sr-Latn-RS"/>
         </w:rPr>
         <w:lastRenderedPageBreak/>
         <w:drawing>
-          <wp:inline distT="0" distB="0" distL="0" distR="0" wp14:anchorId="3C486D5E" wp14:editId="624B822F">
-            <wp:extent cx="5022850" cy="4404360"/>
-            <wp:effectExtent l="0" t="0" r="6350" b="0"/>
-            <wp:docPr id="2" name="Picture 2"/>
+          <wp:inline distT="0" distB="0" distL="0" distR="0" wp14:anchorId="2117CB61" wp14:editId="2A7012B0">
+            <wp:extent cx="5731510" cy="3991610"/>
+            <wp:effectExtent l="0" t="0" r="0" b="0"/>
+            <wp:docPr id="1" name="Picture 1"/>
             <wp:cNvGraphicFramePr>
               <a:graphicFrameLocks xmlns:a="http://schemas.openxmlformats.org/drawingml/2006/main" noChangeAspect="1"/>
             </wp:cNvGraphicFramePr>
@@ -2465,11 +2485,11 @@
               <a:graphicData uri="http://schemas.openxmlformats.org/drawingml/2006/picture">
                 <pic:pic xmlns:pic="http://schemas.openxmlformats.org/drawingml/2006/picture">
                   <pic:nvPicPr>
-                    <pic:cNvPr id="2" name="drugiPokusaj.jpg"/>
+                    <pic:cNvPr id="1" name="Picture 1"/>
                     <pic:cNvPicPr/>
                   </pic:nvPicPr>
                   <pic:blipFill>
-                    <a:blip r:embed="rId13" cstate="print">
+                    <a:blip r:embed="rId14">
                       <a:extLst>
                         <a:ext uri="{28A0092B-C50C-407E-A947-70E740481C1C}">
                           <a14:useLocalDpi xmlns:a14="http://schemas.microsoft.com/office/drawing/2010/main" val="0"/>
@@ -2483,7 +2503,7 @@
                   <pic:spPr>
                     <a:xfrm>
                       <a:off x="0" y="0"/>
-                      <a:ext cx="5037898" cy="4417555"/>
+                      <a:ext cx="5731510" cy="3991610"/>
                     </a:xfrm>
                     <a:prstGeom prst="rect">
                       <a:avLst/>
@@ -2495,16 +2515,9 @@
           </wp:inline>
         </w:drawing>
       </w:r>
-      <w:r>
-        <w:rPr>
-          <w:lang w:val="sr-Latn-RS"/>
-        </w:rPr>
-        <w:t>.</w:t>
-      </w:r>
-    </w:p>
-    <w:p>
-      <w:pPr>
-        <w:ind w:left="720" w:firstLine="720"/>
+    </w:p>
+    <w:p>
+      <w:pPr>
         <w:rPr>
           <w:lang w:val="sr-Latn-RS"/>
         </w:rPr>
@@ -2723,7 +2736,7 @@
                     <pic:cNvPicPr/>
                   </pic:nvPicPr>
                   <pic:blipFill>
-                    <a:blip r:embed="rId14">
+                    <a:blip r:embed="rId15">
                       <a:extLst>
                         <a:ext uri="{28A0092B-C50C-407E-A947-70E740481C1C}">
                           <a14:useLocalDpi xmlns:a14="http://schemas.microsoft.com/office/drawing/2010/main" val="0"/>

</xml_diff>